<commit_message>
fix report syntax & add info to description file
</commit_message>
<xml_diff>
--- a/inf/report.docx
+++ b/inf/report.docx
@@ -84,7 +84,23 @@
           <w:sz w:val="36"/>
           <w:szCs w:val="36"/>
         </w:rPr>
-        <w:t>ПО ДИСИПЛИНЕ «</w:t>
+        <w:t>ПО ДИС</w:t>
+      </w:r>
+      <w:r>
+        <w:rPr>
+          <w:rFonts w:ascii="Times New Roman" w:hAnsi="Times New Roman" w:cs="Times New Roman"/>
+          <w:sz w:val="36"/>
+          <w:szCs w:val="36"/>
+        </w:rPr>
+        <w:t>ЦИ</w:t>
+      </w:r>
+      <w:r>
+        <w:rPr>
+          <w:rFonts w:ascii="Times New Roman" w:hAnsi="Times New Roman" w:cs="Times New Roman"/>
+          <w:sz w:val="36"/>
+          <w:szCs w:val="36"/>
+        </w:rPr>
+        <w:t>ПЛИНЕ «</w:t>
       </w:r>
       <w:r>
         <w:rPr>
@@ -615,13 +631,7 @@
           <w:rPr>
             <w:rFonts w:ascii="Cambria Math" w:hAnsi="Cambria Math"/>
           </w:rPr>
-          <m:t>π</m:t>
-        </m:r>
-        <m:r>
-          <w:rPr>
-            <w:rFonts w:ascii="Cambria Math" w:hAnsi="Cambria Math"/>
-          </w:rPr>
-          <m:t>]</m:t>
+          <m:t>π]</m:t>
         </m:r>
       </m:oMath>
     </w:p>
@@ -680,13 +690,7 @@
                   <w:rPr>
                     <w:rFonts w:ascii="Cambria Math" w:hAnsi="Cambria Math"/>
                   </w:rPr>
-                  <m:t>-</m:t>
-                </m:r>
-                <m:r>
-                  <w:rPr>
-                    <w:rFonts w:ascii="Cambria Math" w:hAnsi="Cambria Math"/>
-                  </w:rPr>
-                  <m:t>1</m:t>
+                  <m:t>-1</m:t>
                 </m:r>
               </m:oMath>
             </m:oMathPara>
@@ -1171,13 +1175,7 @@
                       <w:rPr>
                         <w:rFonts w:ascii="Cambria Math" w:hAnsi="Cambria Math"/>
                       </w:rPr>
-                      <m:t>3</m:t>
-                    </m:r>
-                    <m:r>
-                      <w:rPr>
-                        <w:rFonts w:ascii="Cambria Math" w:hAnsi="Cambria Math"/>
-                      </w:rPr>
-                      <m:t>π</m:t>
+                      <m:t>3π</m:t>
                     </m:r>
                   </m:num>
                   <m:den>
@@ -1220,13 +1218,7 @@
                       <w:rPr>
                         <w:rFonts w:ascii="Cambria Math" w:hAnsi="Cambria Math"/>
                       </w:rPr>
-                      <m:t>2</m:t>
-                    </m:r>
-                    <m:r>
-                      <w:rPr>
-                        <w:rFonts w:ascii="Cambria Math" w:hAnsi="Cambria Math"/>
-                      </w:rPr>
-                      <m:t>π</m:t>
+                      <m:t>2π</m:t>
                     </m:r>
                   </m:num>
                   <m:den>
@@ -1671,16 +1663,19 @@
         <w:t>Существует эталонное поведение, с которым происходит сравнение (с помощью логирования).</w:t>
       </w:r>
       <w:r>
+        <w:t xml:space="preserve"> Кроме указанных </w:t>
+      </w:r>
+      <w:r>
+        <w:t>методов</w:t>
+      </w:r>
+      <w:r>
+        <w:t>,</w:t>
+      </w:r>
+      <w:r>
         <w:t xml:space="preserve"> </w:t>
       </w:r>
       <w:r>
-        <w:t xml:space="preserve">Кроме указанных существует возможность </w:t>
-      </w:r>
-      <w:r>
-        <w:t>объединения</w:t>
-      </w:r>
-      <w:r>
-        <w:t xml:space="preserve"> двух куч </w:t>
+        <w:t xml:space="preserve">существует возможность объединения двух куч </w:t>
       </w:r>
       <w:r>
         <w:t>(</w:t>
@@ -1770,11 +1765,6 @@
     <w:p/>
     <w:p>
       <w:pPr>
-        <w:pStyle w:val="a4"/>
-        <w:numPr>
-          <w:ilvl w:val="0"/>
-          <w:numId w:val="8"/>
-        </w:numPr>
         <w:rPr>
           <w:lang w:val="en-US"/>
         </w:rPr>
@@ -1801,16 +1791,9 @@
       </w:r>
     </w:p>
     <w:p>
-      <w:pPr>
-        <w:pStyle w:val="a4"/>
-        <w:rPr>
-          <w:lang w:val="en-US"/>
-        </w:rPr>
-      </w:pPr>
-    </w:p>
-    <w:p>
-      <w:r>
-        <w:rPr>
+      <w:r>
+        <w:rPr>
+          <w:noProof/>
           <w:lang w:val="en-US"/>
         </w:rPr>
         <w:drawing>
@@ -3351,6 +3334,7 @@
   <w:style w:type="character" w:default="1" w:styleId="a0">
     <w:name w:val="Default Paragraph Font"/>
     <w:uiPriority w:val="1"/>
+    <w:semiHidden/>
     <w:unhideWhenUsed/>
   </w:style>
   <w:style w:type="table" w:default="1" w:styleId="a1">

</xml_diff>

<commit_message>
add text-link to the github
</commit_message>
<xml_diff>
--- a/inf/report.docx
+++ b/inf/report.docx
@@ -318,23 +318,7 @@
           <w:rFonts w:ascii="Times New Roman" w:hAnsi="Times New Roman" w:cs="Times New Roman"/>
           <w:lang w:eastAsia="ru-RU"/>
         </w:rPr>
-        <w:t xml:space="preserve">Функция </w:t>
-      </w:r>
-      <w:proofErr w:type="spellStart"/>
-      <w:r>
-        <w:rPr>
-          <w:rFonts w:ascii="Times New Roman" w:hAnsi="Times New Roman" w:cs="Times New Roman"/>
-          <w:lang w:eastAsia="ru-RU"/>
-        </w:rPr>
-        <w:t>arccos</w:t>
-      </w:r>
-      <w:proofErr w:type="spellEnd"/>
-      <w:r>
-        <w:rPr>
-          <w:rFonts w:ascii="Times New Roman" w:hAnsi="Times New Roman" w:cs="Times New Roman"/>
-          <w:lang w:eastAsia="ru-RU"/>
-        </w:rPr>
-        <w:t>(x)</w:t>
+        <w:t>Функция arccos(x)</w:t>
       </w:r>
     </w:p>
     <w:p>
@@ -382,39 +366,7 @@
           <w:rFonts w:ascii="Times New Roman" w:hAnsi="Times New Roman" w:cs="Times New Roman"/>
           <w:lang w:eastAsia="ru-RU"/>
         </w:rPr>
-        <w:t xml:space="preserve">Программный модуль для работы с </w:t>
-      </w:r>
-      <w:proofErr w:type="spellStart"/>
-      <w:r>
-        <w:rPr>
-          <w:rFonts w:ascii="Times New Roman" w:hAnsi="Times New Roman" w:cs="Times New Roman"/>
-          <w:lang w:eastAsia="ru-RU"/>
-        </w:rPr>
-        <w:t>Фибоначчиевой</w:t>
-      </w:r>
-      <w:proofErr w:type="spellEnd"/>
-      <w:r>
-        <w:rPr>
-          <w:rFonts w:ascii="Times New Roman" w:hAnsi="Times New Roman" w:cs="Times New Roman"/>
-          <w:lang w:eastAsia="ru-RU"/>
-        </w:rPr>
-        <w:t xml:space="preserve"> кучей (</w:t>
-      </w:r>
-      <w:proofErr w:type="spellStart"/>
-      <w:r>
-        <w:rPr>
-          <w:rFonts w:ascii="Times New Roman" w:hAnsi="Times New Roman" w:cs="Times New Roman"/>
-          <w:lang w:eastAsia="ru-RU"/>
-        </w:rPr>
-        <w:t>Internal</w:t>
-      </w:r>
-      <w:proofErr w:type="spellEnd"/>
-      <w:r>
-        <w:rPr>
-          <w:rFonts w:ascii="Times New Roman" w:hAnsi="Times New Roman" w:cs="Times New Roman"/>
-          <w:lang w:eastAsia="ru-RU"/>
-        </w:rPr>
-        <w:t xml:space="preserve"> Representation, </w:t>
+        <w:t>Программный модуль для работы с Фибоначчиевой кучей (Internal Representation, </w:t>
       </w:r>
       <w:hyperlink r:id="rId5" w:history="1">
         <w:r>
@@ -577,19 +529,11 @@
       <w:r>
         <w:t xml:space="preserve">Функция </w:t>
       </w:r>
-      <w:proofErr w:type="spellStart"/>
       <w:r>
         <w:rPr>
           <w:lang w:val="en-US"/>
         </w:rPr>
-        <w:t>arrcos</w:t>
-      </w:r>
-      <w:proofErr w:type="spellEnd"/>
-      <w:r>
-        <w:rPr>
-          <w:lang w:val="en-US"/>
-        </w:rPr>
-        <w:t>(x)</w:t>
+        <w:t>arrcos(x)</w:t>
       </w:r>
     </w:p>
     <w:p>
@@ -1500,14 +1444,12 @@
       <w:r>
         <w:t xml:space="preserve">Так же необходимо проверить корректность работы функции при входном аргументе = </w:t>
       </w:r>
-      <w:proofErr w:type="spellStart"/>
       <w:r>
         <w:rPr>
           <w:lang w:val="en-US"/>
         </w:rPr>
         <w:t>NaN</w:t>
       </w:r>
-      <w:proofErr w:type="spellEnd"/>
       <w:r>
         <w:t>.</w:t>
       </w:r>
@@ -1521,7 +1463,6 @@
           <w:numId w:val="8"/>
         </w:numPr>
       </w:pPr>
-      <w:proofErr w:type="spellStart"/>
       <w:r>
         <w:rPr>
           <w:rFonts w:ascii="Times New Roman" w:hAnsi="Times New Roman" w:cs="Times New Roman"/>
@@ -1536,7 +1477,6 @@
         </w:rPr>
         <w:t>а</w:t>
       </w:r>
-      <w:proofErr w:type="spellEnd"/>
       <w:r>
         <w:rPr>
           <w:rFonts w:ascii="Times New Roman" w:hAnsi="Times New Roman" w:cs="Times New Roman"/>
@@ -1591,14 +1531,12 @@
           <w:numId w:val="10"/>
         </w:numPr>
       </w:pPr>
-      <w:proofErr w:type="spellStart"/>
       <w:r>
         <w:rPr>
           <w:lang w:val="en-US"/>
         </w:rPr>
         <w:t>delete_min</w:t>
       </w:r>
-      <w:proofErr w:type="spellEnd"/>
     </w:p>
     <w:p>
       <w:pPr>
@@ -1608,19 +1546,11 @@
           <w:numId w:val="10"/>
         </w:numPr>
       </w:pPr>
-      <w:proofErr w:type="spellStart"/>
       <w:r>
         <w:rPr>
           <w:lang w:val="en-US"/>
         </w:rPr>
-        <w:t>decrease_key</w:t>
-      </w:r>
-      <w:proofErr w:type="spellEnd"/>
-      <w:r>
-        <w:rPr>
-          <w:lang w:val="en-US"/>
-        </w:rPr>
-        <w:t xml:space="preserve"> </w:t>
+        <w:t xml:space="preserve">decrease_key </w:t>
       </w:r>
     </w:p>
     <w:p>
@@ -1646,14 +1576,12 @@
           <w:numId w:val="10"/>
         </w:numPr>
       </w:pPr>
-      <w:proofErr w:type="spellStart"/>
       <w:r>
         <w:rPr>
           <w:lang w:val="en-US"/>
         </w:rPr>
         <w:t>get_min</w:t>
       </w:r>
-      <w:proofErr w:type="spellEnd"/>
     </w:p>
     <w:p>
       <w:pPr>
@@ -1764,30 +1692,37 @@
     </w:p>
     <w:p/>
     <w:p>
-      <w:pPr>
+      <w:r>
         <w:rPr>
           <w:lang w:val="en-US"/>
         </w:rPr>
-      </w:pPr>
+        <w:t>Java</w:t>
+      </w:r>
+      <w:r>
+        <w:t xml:space="preserve">-файлы – </w:t>
+      </w:r>
       <w:r>
         <w:rPr>
           <w:lang w:val="en-US"/>
         </w:rPr>
-        <w:t>Java</w:t>
-      </w:r>
-      <w:r>
-        <w:t xml:space="preserve">-файлы – </w:t>
-      </w:r>
-      <w:proofErr w:type="spellStart"/>
-      <w:r>
-        <w:rPr>
-          <w:lang w:val="en-US"/>
-        </w:rPr>
         <w:t>github</w:t>
       </w:r>
-      <w:proofErr w:type="spellEnd"/>
       <w:r>
         <w:t xml:space="preserve">. </w:t>
+      </w:r>
+      <w:r>
+        <w:t xml:space="preserve">( </w:t>
+      </w:r>
+      <w:hyperlink r:id="rId8" w:history="1">
+        <w:r>
+          <w:rPr>
+            <w:rStyle w:val="a3"/>
+          </w:rPr>
+          <w:t>https://github.com/AnastasiyaSmirnova/TPO_lab1/tree/dev/test</w:t>
+        </w:r>
+      </w:hyperlink>
+      <w:r>
+        <w:t xml:space="preserve"> )</w:t>
       </w:r>
     </w:p>
     <w:p>
@@ -1812,7 +1747,7 @@
                     <pic:cNvPicPr/>
                   </pic:nvPicPr>
                   <pic:blipFill rotWithShape="1">
-                    <a:blip r:embed="rId8"/>
+                    <a:blip r:embed="rId9"/>
                     <a:srcRect l="23229" t="5737" r="24048" b="6868"/>
                     <a:stretch/>
                   </pic:blipFill>
@@ -3362,7 +3297,6 @@
     <w:name w:val="Hyperlink"/>
     <w:basedOn w:val="a0"/>
     <w:uiPriority w:val="99"/>
-    <w:semiHidden/>
     <w:unhideWhenUsed/>
     <w:rsid w:val="00027D25"/>
     <w:rPr>
@@ -3408,6 +3342,18 @@
     <w:rsid w:val="00DE26C8"/>
     <w:rPr>
       <w:color w:val="808080"/>
+    </w:rPr>
+  </w:style>
+  <w:style w:type="character" w:styleId="a7">
+    <w:name w:val="Unresolved Mention"/>
+    <w:basedOn w:val="a0"/>
+    <w:uiPriority w:val="99"/>
+    <w:semiHidden/>
+    <w:unhideWhenUsed/>
+    <w:rsid w:val="00C5677D"/>
+    <w:rPr>
+      <w:color w:val="605E5C"/>
+      <w:shd w:val="clear" w:color="auto" w:fill="E1DFDD"/>
     </w:rPr>
   </w:style>
 </w:styles>

</xml_diff>